<commit_message>
se sube version beta
</commit_message>
<xml_diff>
--- a/_docs/SisPuntuacionPremiacion.docx
+++ b/_docs/SisPuntuacionPremiacion.docx
@@ -2,8 +2,6 @@
 <file path=word/document.xml><?xml version="1.0" encoding="utf-8"?>
 <w:document xmlns:wpc="http://schemas.microsoft.com/office/word/2010/wordprocessingCanvas" xmlns:mc="http://schemas.openxmlformats.org/markup-compatibility/2006" xmlns:o="urn:schemas-microsoft-com:office:office" xmlns:r="http://schemas.openxmlformats.org/officeDocument/2006/relationships" xmlns:m="http://schemas.openxmlformats.org/officeDocument/2006/math" xmlns:v="urn:schemas-microsoft-com:vml" xmlns:wp14="http://schemas.microsoft.com/office/word/2010/wordprocessingDrawing" xmlns:wp="http://schemas.openxmlformats.org/drawingml/2006/wordprocessingDrawing" xmlns:w10="urn:schemas-microsoft-com:office:word" xmlns:w="http://schemas.openxmlformats.org/wordprocessingml/2006/main" xmlns:w14="http://schemas.microsoft.com/office/word/2010/wordml" xmlns:wpg="http://schemas.microsoft.com/office/word/2010/wordprocessingGroup" xmlns:wpi="http://schemas.microsoft.com/office/word/2010/wordprocessingInk" xmlns:wne="http://schemas.microsoft.com/office/word/2006/wordml" xmlns:wps="http://schemas.microsoft.com/office/word/2010/wordprocessingShape" mc:Ignorable="w14 wp14">
   <w:body>
-    <w:bookmarkStart w:id="0" w:name="_GoBack"/>
-    <w:bookmarkEnd w:id="0"/>
     <w:p>
       <w:pPr>
         <w:spacing w:after="0" w:line="240" w:lineRule="auto"/>
@@ -415,708 +413,14 @@
     </w:p>
     <w:p>
       <w:pPr>
-        <w:spacing w:before="100" w:beforeAutospacing="1" w:after="100" w:afterAutospacing="1" w:line="240" w:lineRule="auto"/>
-        <w:rPr>
-          <w:rFonts w:ascii="Arial" w:eastAsia="Times New Roman" w:hAnsi="Arial" w:cs="Arial"/>
-          <w:b/>
-          <w:bCs/>
-          <w:sz w:val="24"/>
-          <w:szCs w:val="24"/>
-          <w:lang w:eastAsia="es-ES"/>
-        </w:rPr>
-      </w:pPr>
-      <w:r>
-        <w:rPr>
-          <w:rFonts w:ascii="Arial" w:eastAsia="Times New Roman" w:hAnsi="Arial" w:cs="Arial"/>
-          <w:b/>
-          <w:bCs/>
-          <w:sz w:val="24"/>
-          <w:szCs w:val="24"/>
-          <w:lang w:eastAsia="es-ES"/>
-        </w:rPr>
-        <w:t xml:space="preserve">Puntuación </w:t>
-      </w:r>
-      <w:proofErr w:type="spellStart"/>
-      <w:r>
-        <w:rPr>
-          <w:rFonts w:ascii="Arial" w:eastAsia="Times New Roman" w:hAnsi="Arial" w:cs="Arial"/>
-          <w:b/>
-          <w:bCs/>
-          <w:sz w:val="24"/>
-          <w:szCs w:val="24"/>
-          <w:lang w:eastAsia="es-ES"/>
-        </w:rPr>
-        <w:t>Bonus</w:t>
-      </w:r>
-      <w:proofErr w:type="spellEnd"/>
-    </w:p>
-    <w:p>
-      <w:pPr>
-        <w:pStyle w:val="ListParagraph"/>
-        <w:numPr>
-          <w:ilvl w:val="0"/>
-          <w:numId w:val="1"/>
-        </w:numPr>
-        <w:spacing w:before="100" w:beforeAutospacing="1" w:after="100" w:afterAutospacing="1" w:line="240" w:lineRule="auto"/>
-        <w:rPr>
-          <w:rFonts w:ascii="Arial" w:eastAsia="Times New Roman" w:hAnsi="Arial" w:cs="Arial"/>
-          <w:sz w:val="24"/>
-          <w:szCs w:val="24"/>
-          <w:lang w:eastAsia="es-ES"/>
-        </w:rPr>
-      </w:pPr>
-      <w:r>
-        <w:rPr>
-          <w:rFonts w:ascii="Arial" w:eastAsia="Times New Roman" w:hAnsi="Arial" w:cs="Arial"/>
-          <w:sz w:val="24"/>
-          <w:szCs w:val="24"/>
-          <w:lang w:eastAsia="es-ES"/>
-        </w:rPr>
-        <w:t xml:space="preserve">Asignación de puntos por acertado clasificados en orden correcto: </w:t>
-      </w:r>
-      <w:r>
-        <w:rPr>
-          <w:rFonts w:ascii="Arial" w:eastAsia="Times New Roman" w:hAnsi="Arial" w:cs="Arial"/>
-          <w:sz w:val="24"/>
-          <w:szCs w:val="24"/>
-          <w:lang w:eastAsia="es-ES"/>
-        </w:rPr>
-        <w:t>5</w:t>
-      </w:r>
-      <w:r>
-        <w:rPr>
-          <w:rFonts w:ascii="Arial" w:eastAsia="Times New Roman" w:hAnsi="Arial" w:cs="Arial"/>
-          <w:sz w:val="24"/>
-          <w:szCs w:val="24"/>
-          <w:lang w:eastAsia="es-ES"/>
-        </w:rPr>
-        <w:t xml:space="preserve"> Puntos</w:t>
-      </w:r>
-    </w:p>
-    <w:p>
-      <w:pPr>
-        <w:pStyle w:val="ListParagraph"/>
-        <w:numPr>
-          <w:ilvl w:val="0"/>
-          <w:numId w:val="1"/>
-        </w:numPr>
-        <w:spacing w:before="100" w:beforeAutospacing="1" w:after="100" w:afterAutospacing="1" w:line="240" w:lineRule="auto"/>
-        <w:rPr>
-          <w:rFonts w:ascii="Arial" w:eastAsia="Times New Roman" w:hAnsi="Arial" w:cs="Arial"/>
-          <w:sz w:val="24"/>
-          <w:szCs w:val="24"/>
-          <w:lang w:eastAsia="es-ES"/>
-        </w:rPr>
-      </w:pPr>
-      <w:r>
-        <w:rPr>
-          <w:rFonts w:ascii="Arial" w:eastAsia="Times New Roman" w:hAnsi="Arial" w:cs="Arial"/>
-          <w:sz w:val="24"/>
-          <w:szCs w:val="24"/>
-          <w:lang w:eastAsia="es-ES"/>
-        </w:rPr>
-        <w:t xml:space="preserve">Asignación de punto por clasificados en otro orden: </w:t>
-      </w:r>
-      <w:r>
-        <w:rPr>
-          <w:rFonts w:ascii="Arial" w:eastAsia="Times New Roman" w:hAnsi="Arial" w:cs="Arial"/>
-          <w:sz w:val="24"/>
-          <w:szCs w:val="24"/>
-          <w:lang w:eastAsia="es-ES"/>
-        </w:rPr>
-        <w:t>3</w:t>
-      </w:r>
-      <w:r>
-        <w:rPr>
-          <w:rFonts w:ascii="Arial" w:eastAsia="Times New Roman" w:hAnsi="Arial" w:cs="Arial"/>
-          <w:sz w:val="24"/>
-          <w:szCs w:val="24"/>
-          <w:lang w:eastAsia="es-ES"/>
-        </w:rPr>
-        <w:t xml:space="preserve"> puntos</w:t>
-      </w:r>
-      <w:r>
-        <w:rPr>
-          <w:rFonts w:ascii="Arial" w:eastAsia="Times New Roman" w:hAnsi="Arial" w:cs="Arial"/>
-          <w:sz w:val="24"/>
-          <w:szCs w:val="24"/>
-          <w:lang w:eastAsia="es-ES"/>
-        </w:rPr>
-        <w:t>.</w:t>
-      </w:r>
-    </w:p>
-    <w:p>
-      <w:pPr>
-        <w:pStyle w:val="ListParagraph"/>
-        <w:numPr>
-          <w:ilvl w:val="0"/>
-          <w:numId w:val="1"/>
-        </w:numPr>
-        <w:spacing w:before="100" w:beforeAutospacing="1" w:after="100" w:afterAutospacing="1" w:line="240" w:lineRule="auto"/>
-        <w:rPr>
-          <w:rFonts w:ascii="Arial" w:eastAsia="Times New Roman" w:hAnsi="Arial" w:cs="Arial"/>
-          <w:sz w:val="24"/>
-          <w:szCs w:val="24"/>
-          <w:lang w:eastAsia="es-ES"/>
-        </w:rPr>
-      </w:pPr>
-      <w:r>
-        <w:rPr>
-          <w:rFonts w:ascii="Arial" w:eastAsia="Times New Roman" w:hAnsi="Arial" w:cs="Arial"/>
-          <w:sz w:val="24"/>
-          <w:szCs w:val="24"/>
-          <w:lang w:eastAsia="es-ES"/>
-        </w:rPr>
-        <w:t xml:space="preserve">Si pronostica un campeón, este deberá estar en la final, es decir, no </w:t>
-      </w:r>
-      <w:proofErr w:type="spellStart"/>
-      <w:r>
-        <w:rPr>
-          <w:rFonts w:ascii="Arial" w:eastAsia="Times New Roman" w:hAnsi="Arial" w:cs="Arial"/>
-          <w:sz w:val="24"/>
-          <w:szCs w:val="24"/>
-          <w:lang w:eastAsia="es-ES"/>
-        </w:rPr>
-        <w:t>podra</w:t>
-      </w:r>
-      <w:proofErr w:type="spellEnd"/>
-      <w:r>
-        <w:rPr>
-          <w:rFonts w:ascii="Arial" w:eastAsia="Times New Roman" w:hAnsi="Arial" w:cs="Arial"/>
-          <w:sz w:val="24"/>
-          <w:szCs w:val="24"/>
-          <w:lang w:eastAsia="es-ES"/>
-        </w:rPr>
-        <w:t xml:space="preserve"> decir que la final sea Italia - Francia y decir que el campeón será Chile.</w:t>
-      </w:r>
-    </w:p>
-    <w:p>
-      <w:pPr>
-        <w:spacing w:before="100" w:beforeAutospacing="1" w:after="100" w:afterAutospacing="1" w:line="240" w:lineRule="auto"/>
-        <w:rPr>
-          <w:rFonts w:ascii="Arial" w:eastAsia="Times New Roman" w:hAnsi="Arial" w:cs="Arial"/>
-          <w:sz w:val="24"/>
-          <w:szCs w:val="24"/>
-          <w:lang w:eastAsia="es-ES"/>
-        </w:rPr>
-      </w:pPr>
-      <w:r>
-        <w:rPr>
-          <w:rFonts w:ascii="Arial" w:eastAsia="Times New Roman" w:hAnsi="Arial" w:cs="Arial"/>
-          <w:sz w:val="24"/>
-          <w:szCs w:val="24"/>
-          <w:lang w:eastAsia="es-ES"/>
-        </w:rPr>
-        <w:t>Habrá cuatro puntuaciones.</w:t>
-      </w:r>
-    </w:p>
-    <w:p>
-      <w:pPr>
-        <w:spacing w:before="100" w:beforeAutospacing="1" w:after="100" w:afterAutospacing="1" w:line="240" w:lineRule="auto"/>
-        <w:rPr>
-          <w:rFonts w:ascii="Arial" w:eastAsia="Times New Roman" w:hAnsi="Arial" w:cs="Arial"/>
-          <w:sz w:val="24"/>
-          <w:szCs w:val="24"/>
-          <w:lang w:eastAsia="es-ES"/>
-        </w:rPr>
-      </w:pPr>
-      <w:r>
-        <w:rPr>
-          <w:rFonts w:ascii="Arial" w:eastAsia="Times New Roman" w:hAnsi="Arial" w:cs="Arial"/>
-          <w:sz w:val="24"/>
-          <w:szCs w:val="24"/>
-          <w:lang w:eastAsia="es-ES"/>
-        </w:rPr>
-        <w:t xml:space="preserve">1. Adivinar el campeón y el segundo lugar. 7 </w:t>
-      </w:r>
-      <w:proofErr w:type="spellStart"/>
-      <w:r>
-        <w:rPr>
-          <w:rFonts w:ascii="Arial" w:eastAsia="Times New Roman" w:hAnsi="Arial" w:cs="Arial"/>
-          <w:sz w:val="24"/>
-          <w:szCs w:val="24"/>
-          <w:lang w:eastAsia="es-ES"/>
-        </w:rPr>
-        <w:t>ptos</w:t>
-      </w:r>
-      <w:proofErr w:type="spellEnd"/>
-      <w:r>
-        <w:rPr>
-          <w:rFonts w:ascii="Arial" w:eastAsia="Times New Roman" w:hAnsi="Arial" w:cs="Arial"/>
-          <w:sz w:val="24"/>
-          <w:szCs w:val="24"/>
-          <w:lang w:eastAsia="es-ES"/>
-        </w:rPr>
-        <w:t>.</w:t>
-      </w:r>
-    </w:p>
-    <w:p>
-      <w:pPr>
-        <w:spacing w:before="100" w:beforeAutospacing="1" w:after="100" w:afterAutospacing="1" w:line="240" w:lineRule="auto"/>
-        <w:rPr>
-          <w:rFonts w:ascii="Arial" w:eastAsia="Times New Roman" w:hAnsi="Arial" w:cs="Arial"/>
-          <w:sz w:val="24"/>
-          <w:szCs w:val="24"/>
-          <w:lang w:eastAsia="es-ES"/>
-        </w:rPr>
-      </w:pPr>
-      <w:r>
-        <w:rPr>
-          <w:rFonts w:ascii="Arial" w:eastAsia="Times New Roman" w:hAnsi="Arial" w:cs="Arial"/>
-          <w:sz w:val="24"/>
-          <w:szCs w:val="24"/>
-          <w:lang w:eastAsia="es-ES"/>
-        </w:rPr>
-        <w:t xml:space="preserve">2. Adivinar solo el campeón. 5 </w:t>
-      </w:r>
-      <w:proofErr w:type="spellStart"/>
-      <w:r>
-        <w:rPr>
-          <w:rFonts w:ascii="Arial" w:eastAsia="Times New Roman" w:hAnsi="Arial" w:cs="Arial"/>
-          <w:sz w:val="24"/>
-          <w:szCs w:val="24"/>
-          <w:lang w:eastAsia="es-ES"/>
-        </w:rPr>
-        <w:t>ptos</w:t>
-      </w:r>
-      <w:proofErr w:type="spellEnd"/>
-      <w:r>
-        <w:rPr>
-          <w:rFonts w:ascii="Arial" w:eastAsia="Times New Roman" w:hAnsi="Arial" w:cs="Arial"/>
-          <w:sz w:val="24"/>
-          <w:szCs w:val="24"/>
-          <w:lang w:eastAsia="es-ES"/>
-        </w:rPr>
-        <w:t>.</w:t>
-      </w:r>
-    </w:p>
-    <w:p>
-      <w:pPr>
-        <w:spacing w:before="100" w:beforeAutospacing="1" w:after="100" w:afterAutospacing="1" w:line="240" w:lineRule="auto"/>
-        <w:rPr>
-          <w:rFonts w:ascii="Arial" w:eastAsia="Times New Roman" w:hAnsi="Arial" w:cs="Arial"/>
-          <w:sz w:val="24"/>
-          <w:szCs w:val="24"/>
-          <w:lang w:eastAsia="es-ES"/>
-        </w:rPr>
-      </w:pPr>
-      <w:r>
-        <w:rPr>
-          <w:rFonts w:ascii="Arial" w:eastAsia="Times New Roman" w:hAnsi="Arial" w:cs="Arial"/>
-          <w:sz w:val="24"/>
-          <w:szCs w:val="24"/>
-          <w:lang w:eastAsia="es-ES"/>
-        </w:rPr>
-        <w:t xml:space="preserve">3. Adivinar los dos finalistas. 4 </w:t>
-      </w:r>
-      <w:proofErr w:type="spellStart"/>
-      <w:r>
-        <w:rPr>
-          <w:rFonts w:ascii="Arial" w:eastAsia="Times New Roman" w:hAnsi="Arial" w:cs="Arial"/>
-          <w:sz w:val="24"/>
-          <w:szCs w:val="24"/>
-          <w:lang w:eastAsia="es-ES"/>
-        </w:rPr>
-        <w:t>ptos</w:t>
-      </w:r>
-      <w:proofErr w:type="spellEnd"/>
-      <w:r>
-        <w:rPr>
-          <w:rFonts w:ascii="Arial" w:eastAsia="Times New Roman" w:hAnsi="Arial" w:cs="Arial"/>
-          <w:sz w:val="24"/>
-          <w:szCs w:val="24"/>
-          <w:lang w:eastAsia="es-ES"/>
-        </w:rPr>
-        <w:t>.</w:t>
-      </w:r>
-    </w:p>
-    <w:p>
-      <w:pPr>
-        <w:spacing w:before="100" w:beforeAutospacing="1" w:after="100" w:afterAutospacing="1" w:line="240" w:lineRule="auto"/>
-        <w:rPr>
-          <w:rFonts w:ascii="Arial" w:eastAsia="Times New Roman" w:hAnsi="Arial" w:cs="Arial"/>
-          <w:sz w:val="24"/>
-          <w:szCs w:val="24"/>
-          <w:lang w:eastAsia="es-ES"/>
-        </w:rPr>
-      </w:pPr>
-      <w:r>
-        <w:rPr>
-          <w:rFonts w:ascii="Arial" w:eastAsia="Times New Roman" w:hAnsi="Arial" w:cs="Arial"/>
-          <w:sz w:val="24"/>
-          <w:szCs w:val="24"/>
-          <w:lang w:eastAsia="es-ES"/>
-        </w:rPr>
-        <w:t xml:space="preserve">4. Adivinar un finalista. 2 </w:t>
-      </w:r>
-      <w:proofErr w:type="spellStart"/>
-      <w:r>
-        <w:rPr>
-          <w:rFonts w:ascii="Arial" w:eastAsia="Times New Roman" w:hAnsi="Arial" w:cs="Arial"/>
-          <w:sz w:val="24"/>
-          <w:szCs w:val="24"/>
-          <w:lang w:eastAsia="es-ES"/>
-        </w:rPr>
-        <w:t>ptos</w:t>
-      </w:r>
-      <w:proofErr w:type="spellEnd"/>
-      <w:r>
-        <w:rPr>
-          <w:rFonts w:ascii="Arial" w:eastAsia="Times New Roman" w:hAnsi="Arial" w:cs="Arial"/>
-          <w:sz w:val="24"/>
-          <w:szCs w:val="24"/>
-          <w:lang w:eastAsia="es-ES"/>
-        </w:rPr>
-        <w:t>.</w:t>
-      </w:r>
-    </w:p>
-    <w:p>
-      <w:pPr>
-        <w:spacing w:before="100" w:beforeAutospacing="1" w:after="100" w:afterAutospacing="1" w:line="240" w:lineRule="auto"/>
-        <w:rPr>
-          <w:rFonts w:ascii="Arial" w:eastAsia="Times New Roman" w:hAnsi="Arial" w:cs="Arial"/>
-          <w:sz w:val="24"/>
-          <w:szCs w:val="24"/>
-          <w:lang w:eastAsia="es-ES"/>
-        </w:rPr>
-      </w:pPr>
-      <w:r>
-        <w:rPr>
-          <w:rFonts w:ascii="Arial" w:eastAsia="Times New Roman" w:hAnsi="Arial" w:cs="Arial"/>
-          <w:b/>
-          <w:bCs/>
-          <w:sz w:val="24"/>
-          <w:szCs w:val="24"/>
-          <w:lang w:eastAsia="es-ES"/>
-        </w:rPr>
-        <w:t>Premiación</w:t>
-      </w:r>
-    </w:p>
-    <w:p>
-      <w:pPr>
-        <w:spacing w:before="100" w:beforeAutospacing="1" w:after="100" w:afterAutospacing="1" w:line="240" w:lineRule="auto"/>
-        <w:rPr>
-          <w:rFonts w:ascii="Arial" w:eastAsia="Times New Roman" w:hAnsi="Arial" w:cs="Arial"/>
-          <w:sz w:val="24"/>
-          <w:szCs w:val="24"/>
-          <w:lang w:eastAsia="es-ES"/>
-        </w:rPr>
-      </w:pPr>
-      <w:r>
-        <w:rPr>
-          <w:rFonts w:ascii="Arial" w:eastAsia="Times New Roman" w:hAnsi="Arial" w:cs="Arial"/>
-          <w:sz w:val="24"/>
-          <w:szCs w:val="24"/>
-          <w:lang w:eastAsia="es-ES"/>
-        </w:rPr>
-        <w:t>Primer lugar: 45%</w:t>
-      </w:r>
-    </w:p>
-    <w:p>
-      <w:pPr>
-        <w:spacing w:before="100" w:beforeAutospacing="1" w:after="100" w:afterAutospacing="1" w:line="240" w:lineRule="auto"/>
-        <w:rPr>
-          <w:rFonts w:ascii="Arial" w:eastAsia="Times New Roman" w:hAnsi="Arial" w:cs="Arial"/>
-          <w:sz w:val="24"/>
-          <w:szCs w:val="24"/>
-          <w:lang w:eastAsia="es-ES"/>
-        </w:rPr>
-      </w:pPr>
-      <w:r>
-        <w:rPr>
-          <w:rFonts w:ascii="Arial" w:eastAsia="Times New Roman" w:hAnsi="Arial" w:cs="Arial"/>
-          <w:sz w:val="24"/>
-          <w:szCs w:val="24"/>
-          <w:lang w:eastAsia="es-ES"/>
-        </w:rPr>
-        <w:t>Segundo lugar: 20%</w:t>
-      </w:r>
-    </w:p>
-    <w:p>
-      <w:pPr>
-        <w:spacing w:before="100" w:beforeAutospacing="1" w:after="100" w:afterAutospacing="1" w:line="240" w:lineRule="auto"/>
-        <w:rPr>
-          <w:rFonts w:ascii="Arial" w:eastAsia="Times New Roman" w:hAnsi="Arial" w:cs="Arial"/>
-          <w:sz w:val="24"/>
-          <w:szCs w:val="24"/>
-          <w:lang w:eastAsia="es-ES"/>
-        </w:rPr>
-      </w:pPr>
-      <w:r>
-        <w:rPr>
-          <w:rFonts w:ascii="Arial" w:eastAsia="Times New Roman" w:hAnsi="Arial" w:cs="Arial"/>
-          <w:sz w:val="24"/>
-          <w:szCs w:val="24"/>
-          <w:lang w:eastAsia="es-ES"/>
-        </w:rPr>
-        <w:t>Tercer lugar: 15%</w:t>
-      </w:r>
-    </w:p>
-    <w:p>
-      <w:pPr>
-        <w:spacing w:before="100" w:beforeAutospacing="1" w:after="100" w:afterAutospacing="1" w:line="240" w:lineRule="auto"/>
-        <w:rPr>
-          <w:rFonts w:ascii="Arial" w:eastAsia="Times New Roman" w:hAnsi="Arial" w:cs="Arial"/>
-          <w:sz w:val="24"/>
-          <w:szCs w:val="24"/>
-          <w:lang w:eastAsia="es-ES"/>
-        </w:rPr>
-      </w:pPr>
-      <w:r>
-        <w:rPr>
-          <w:rFonts w:ascii="Arial" w:eastAsia="Times New Roman" w:hAnsi="Arial" w:cs="Arial"/>
-          <w:sz w:val="24"/>
-          <w:szCs w:val="24"/>
-          <w:lang w:eastAsia="es-ES"/>
-        </w:rPr>
-        <w:t>Cuarto lugar: 10%</w:t>
-      </w:r>
-    </w:p>
-    <w:p>
-      <w:pPr>
-        <w:spacing w:before="100" w:beforeAutospacing="1" w:after="100" w:afterAutospacing="1" w:line="240" w:lineRule="auto"/>
-        <w:rPr>
-          <w:rFonts w:ascii="Arial" w:eastAsia="Times New Roman" w:hAnsi="Arial" w:cs="Arial"/>
-          <w:sz w:val="24"/>
-          <w:szCs w:val="24"/>
-          <w:lang w:eastAsia="es-ES"/>
-        </w:rPr>
-      </w:pPr>
-      <w:r>
-        <w:rPr>
-          <w:rFonts w:ascii="Arial" w:eastAsia="Times New Roman" w:hAnsi="Arial" w:cs="Arial"/>
-          <w:sz w:val="24"/>
-          <w:szCs w:val="24"/>
-          <w:lang w:eastAsia="es-ES"/>
-        </w:rPr>
-        <w:t>Organización: 10%</w:t>
-      </w:r>
-    </w:p>
-    <w:p>
-      <w:pPr>
-        <w:spacing w:after="0" w:line="240" w:lineRule="auto"/>
-        <w:rPr>
-          <w:rFonts w:ascii="Arial" w:eastAsia="Times New Roman" w:hAnsi="Arial" w:cs="Arial"/>
-          <w:sz w:val="24"/>
-          <w:szCs w:val="24"/>
-          <w:lang w:eastAsia="es-ES"/>
-        </w:rPr>
-      </w:pPr>
-      <w:r>
-        <w:rPr>
-          <w:rFonts w:ascii="Arial" w:eastAsia="Times New Roman" w:hAnsi="Arial" w:cs="Arial"/>
-          <w:sz w:val="24"/>
-          <w:szCs w:val="24"/>
-          <w:lang w:eastAsia="es-ES"/>
-        </w:rPr>
-        <w:t>Empates</w:t>
-      </w:r>
-      <w:r>
-        <w:rPr>
-          <w:rFonts w:ascii="Arial" w:eastAsia="Times New Roman" w:hAnsi="Arial" w:cs="Arial"/>
-          <w:b/>
-          <w:bCs/>
-          <w:sz w:val="24"/>
-          <w:szCs w:val="24"/>
-          <w:lang w:eastAsia="es-ES"/>
-        </w:rPr>
-        <w:t> </w:t>
-      </w:r>
-      <w:r>
-        <w:rPr>
-          <w:rFonts w:ascii="Arial" w:eastAsia="Times New Roman" w:hAnsi="Arial" w:cs="Arial"/>
-          <w:sz w:val="24"/>
-          <w:szCs w:val="24"/>
-          <w:lang w:eastAsia="es-ES"/>
-        </w:rPr>
-        <w:br/>
-      </w:r>
-      <w:r>
-        <w:rPr>
-          <w:rFonts w:ascii="Arial" w:eastAsia="Times New Roman" w:hAnsi="Arial" w:cs="Arial"/>
-          <w:sz w:val="24"/>
-          <w:szCs w:val="24"/>
-          <w:lang w:eastAsia="es-ES"/>
-        </w:rPr>
-        <w:br/>
-      </w:r>
-      <w:r>
-        <w:rPr>
-          <w:rFonts w:ascii="Arial" w:eastAsia="Times New Roman" w:hAnsi="Arial" w:cs="Arial"/>
-          <w:b/>
-          <w:bCs/>
-          <w:sz w:val="24"/>
-          <w:szCs w:val="24"/>
-          <w:lang w:eastAsia="es-ES"/>
-        </w:rPr>
-        <w:t>1.Para el primer lugar: </w:t>
-      </w:r>
-      <w:r>
-        <w:rPr>
-          <w:rFonts w:ascii="Arial" w:eastAsia="Times New Roman" w:hAnsi="Arial" w:cs="Arial"/>
-          <w:sz w:val="24"/>
-          <w:szCs w:val="24"/>
-          <w:lang w:eastAsia="es-ES"/>
-        </w:rPr>
-        <w:br/>
-        <w:t>Dos personas: 65% entre los dos ganadores, 15 % para el segundo y 10% para el tercero y 0% para el cuarto.</w:t>
-      </w:r>
-      <w:r>
-        <w:rPr>
-          <w:rFonts w:ascii="Arial" w:eastAsia="Times New Roman" w:hAnsi="Arial" w:cs="Arial"/>
-          <w:sz w:val="24"/>
-          <w:szCs w:val="24"/>
-          <w:lang w:eastAsia="es-ES"/>
-        </w:rPr>
-        <w:br/>
-      </w:r>
-      <w:r>
-        <w:rPr>
-          <w:rFonts w:ascii="Arial" w:eastAsia="Times New Roman" w:hAnsi="Arial" w:cs="Arial"/>
-          <w:sz w:val="24"/>
-          <w:szCs w:val="24"/>
-          <w:lang w:eastAsia="es-ES"/>
-        </w:rPr>
-        <w:lastRenderedPageBreak/>
-        <w:t>Tres personas: 80% se reparte entre los ganadores, 10% para el segundo 0% para el tercero y cuarto</w:t>
-      </w:r>
-      <w:r>
-        <w:rPr>
-          <w:rFonts w:ascii="Arial" w:eastAsia="Times New Roman" w:hAnsi="Arial" w:cs="Arial"/>
-          <w:sz w:val="24"/>
-          <w:szCs w:val="24"/>
-          <w:lang w:eastAsia="es-ES"/>
-        </w:rPr>
-        <w:br/>
-        <w:t>Sobre tres personas: 90% se divide entre los ganadores.</w:t>
-      </w:r>
-      <w:r>
-        <w:rPr>
-          <w:rFonts w:ascii="Arial" w:eastAsia="Times New Roman" w:hAnsi="Arial" w:cs="Arial"/>
-          <w:sz w:val="24"/>
-          <w:szCs w:val="24"/>
-          <w:lang w:eastAsia="es-ES"/>
-        </w:rPr>
-        <w:br/>
-      </w:r>
-      <w:r>
-        <w:rPr>
-          <w:rFonts w:ascii="Arial" w:eastAsia="Times New Roman" w:hAnsi="Arial" w:cs="Arial"/>
-          <w:b/>
-          <w:bCs/>
-          <w:sz w:val="24"/>
-          <w:szCs w:val="24"/>
-          <w:lang w:eastAsia="es-ES"/>
-        </w:rPr>
-        <w:t>2. Para el segundo lugar:</w:t>
-      </w:r>
-      <w:r>
-        <w:rPr>
-          <w:rFonts w:ascii="Arial" w:eastAsia="Times New Roman" w:hAnsi="Arial" w:cs="Arial"/>
-          <w:sz w:val="24"/>
-          <w:szCs w:val="24"/>
-          <w:lang w:eastAsia="es-ES"/>
-        </w:rPr>
-        <w:br/>
-        <w:t>Dos personas: 35% se reparte entre los empatados, 10% para el tercero y 0% para el cuarto lugar.</w:t>
-      </w:r>
-      <w:r>
-        <w:rPr>
-          <w:rFonts w:ascii="Arial" w:eastAsia="Times New Roman" w:hAnsi="Arial" w:cs="Arial"/>
-          <w:sz w:val="24"/>
-          <w:szCs w:val="24"/>
-          <w:lang w:eastAsia="es-ES"/>
-        </w:rPr>
-        <w:br/>
-        <w:t>Sobre dos personas: 45% se divide entre los empatados.</w:t>
-      </w:r>
-      <w:r>
-        <w:rPr>
-          <w:rFonts w:ascii="Arial" w:eastAsia="Times New Roman" w:hAnsi="Arial" w:cs="Arial"/>
-          <w:sz w:val="24"/>
-          <w:szCs w:val="24"/>
-          <w:lang w:eastAsia="es-ES"/>
-        </w:rPr>
-        <w:br/>
-      </w:r>
-      <w:r>
-        <w:rPr>
-          <w:rFonts w:ascii="Arial" w:eastAsia="Times New Roman" w:hAnsi="Arial" w:cs="Arial"/>
-          <w:b/>
-          <w:bCs/>
-          <w:sz w:val="24"/>
-          <w:szCs w:val="24"/>
-          <w:lang w:eastAsia="es-ES"/>
-        </w:rPr>
-        <w:t>3. Para el tercer lugar:</w:t>
-      </w:r>
-      <w:r>
-        <w:rPr>
-          <w:rFonts w:ascii="Arial" w:eastAsia="Times New Roman" w:hAnsi="Arial" w:cs="Arial"/>
-          <w:sz w:val="24"/>
-          <w:szCs w:val="24"/>
-          <w:lang w:eastAsia="es-ES"/>
-        </w:rPr>
-        <w:t> </w:t>
-      </w:r>
-      <w:r>
-        <w:rPr>
-          <w:rFonts w:ascii="Arial" w:eastAsia="Times New Roman" w:hAnsi="Arial" w:cs="Arial"/>
-          <w:sz w:val="24"/>
-          <w:szCs w:val="24"/>
-          <w:lang w:eastAsia="es-ES"/>
-        </w:rPr>
-        <w:t>25% se reparte entre los empatados.</w:t>
-      </w:r>
-      <w:r>
-        <w:rPr>
-          <w:rFonts w:ascii="Arial" w:eastAsia="Times New Roman" w:hAnsi="Arial" w:cs="Arial"/>
-          <w:sz w:val="24"/>
-          <w:szCs w:val="24"/>
-          <w:lang w:eastAsia="es-ES"/>
-        </w:rPr>
-        <w:br/>
-      </w:r>
-      <w:r>
-        <w:rPr>
-          <w:rFonts w:ascii="Arial" w:eastAsia="Times New Roman" w:hAnsi="Arial" w:cs="Arial"/>
-          <w:b/>
-          <w:bCs/>
-          <w:sz w:val="24"/>
-          <w:szCs w:val="24"/>
-          <w:lang w:eastAsia="es-ES"/>
-        </w:rPr>
-        <w:t>4. Para el cuarto lugar:</w:t>
-      </w:r>
-      <w:r>
-        <w:rPr>
-          <w:rFonts w:ascii="Arial" w:eastAsia="Times New Roman" w:hAnsi="Arial" w:cs="Arial"/>
-          <w:b/>
-          <w:bCs/>
-          <w:sz w:val="24"/>
-          <w:szCs w:val="24"/>
-          <w:lang w:eastAsia="es-ES"/>
-        </w:rPr>
-        <w:t> </w:t>
-      </w:r>
-      <w:r>
-        <w:rPr>
-          <w:rFonts w:ascii="Arial" w:eastAsia="Times New Roman" w:hAnsi="Arial" w:cs="Arial"/>
-          <w:sz w:val="24"/>
-          <w:szCs w:val="24"/>
-          <w:lang w:eastAsia="es-ES"/>
-        </w:rPr>
-        <w:t>10% se divide entre los empatados.</w:t>
-      </w:r>
-    </w:p>
-    <w:p>
-      <w:pPr>
         <w:rPr>
           <w:rFonts w:ascii="Arial" w:hAnsi="Arial" w:cs="Arial"/>
           <w:sz w:val="24"/>
           <w:szCs w:val="24"/>
         </w:rPr>
       </w:pPr>
+      <w:bookmarkStart w:id="0" w:name="_GoBack"/>
+      <w:bookmarkEnd w:id="0"/>
     </w:p>
     <w:sectPr>
       <w:pgSz w:w="11906" w:h="16838"/>

</xml_diff>